<commit_message>
Début de l'état normal
</commit_message>
<xml_diff>
--- a/TP2.docx
+++ b/TP2.docx
@@ -20,6 +20,87 @@
         </w:rPr>
       </w:pPr>
       <w:r>
+        <w:tab/>
+      </w:r>
+      <w:r>
+        <w:rPr>
+          <w:lang w:val="en-US"/>
+        </w:rPr>
+        <w:t xml:space="preserve">Spawn </w:t>
+      </w:r>
+      <w:proofErr w:type="gramStart"/>
+      <w:r>
+        <w:rPr>
+          <w:lang w:val="en-US"/>
+        </w:rPr>
+        <w:t>Time :</w:t>
+      </w:r>
+      <w:proofErr w:type="gramEnd"/>
+      <w:r>
+        <w:rPr>
+          <w:lang w:val="en-US"/>
+        </w:rPr>
+        <w:t xml:space="preserve"> 5 </w:t>
+      </w:r>
+      <w:proofErr w:type="spellStart"/>
+      <w:r>
+        <w:rPr>
+          <w:lang w:val="en-US"/>
+        </w:rPr>
+        <w:t>secondes</w:t>
+      </w:r>
+      <w:proofErr w:type="spellEnd"/>
+      <w:r>
+        <w:rPr>
+          <w:lang w:val="en-US"/>
+        </w:rPr>
+        <w:br/>
+      </w:r>
+      <w:r>
+        <w:rPr>
+          <w:lang w:val="en-US"/>
+        </w:rPr>
+        <w:tab/>
+        <w:t>Health P</w:t>
+      </w:r>
+      <w:r>
+        <w:rPr>
+          <w:lang w:val="en-US"/>
+        </w:rPr>
+        <w:t xml:space="preserve">oint : 50 </w:t>
+      </w:r>
+      <w:proofErr w:type="spellStart"/>
+      <w:r>
+        <w:rPr>
+          <w:lang w:val="en-US"/>
+        </w:rPr>
+        <w:t>secondes</w:t>
+      </w:r>
+      <w:proofErr w:type="spellEnd"/>
+    </w:p>
+    <w:p>
+      <w:pPr>
+        <w:rPr>
+          <w:lang w:val="en-US"/>
+        </w:rPr>
+      </w:pPr>
+      <w:r>
+        <w:rPr>
+          <w:lang w:val="en-US"/>
+        </w:rPr>
+        <w:tab/>
+      </w:r>
+    </w:p>
+    <w:p>
+      <w:pPr>
+        <w:rPr>
+          <w:lang w:val="en-US"/>
+        </w:rPr>
+      </w:pPr>
+      <w:r>
+        <w:rPr>
+          <w:lang w:val="en-US"/>
+        </w:rPr>
         <w:tab/>
       </w:r>
     </w:p>

</xml_diff>